<commit_message>
Allow user to specify date format manually
</commit_message>
<xml_diff>
--- a/scripts/User Guide.docx
+++ b/scripts/User Guide.docx
@@ -1,6 +1,6 @@
 
 <file path=word/document.xml><?xml version="1.0" encoding="utf-8"?>
-<w:document xmlns:wpc="http://schemas.microsoft.com/office/word/2010/wordprocessingCanvas" xmlns:cx="http://schemas.microsoft.com/office/drawing/2014/chartex" xmlns:cx1="http://schemas.microsoft.com/office/drawing/2015/9/8/chartex" xmlns:cx2="http://schemas.microsoft.com/office/drawing/2015/10/21/chartex" xmlns:cx3="http://schemas.microsoft.com/office/drawing/2016/5/9/chartex" xmlns:cx4="http://schemas.microsoft.com/office/drawing/2016/5/10/chartex" xmlns:cx5="http://schemas.microsoft.com/office/drawing/2016/5/11/chartex" xmlns:cx6="http://schemas.microsoft.com/office/drawing/2016/5/12/chartex" xmlns:cx7="http://schemas.microsoft.com/office/drawing/2016/5/13/chartex" xmlns:cx8="http://schemas.microsoft.com/office/drawing/2016/5/14/chartex" xmlns:mc="http://schemas.openxmlformats.org/markup-compatibility/2006" xmlns:aink="http://schemas.microsoft.com/office/drawing/2016/ink" xmlns:am3d="http://schemas.microsoft.com/office/drawing/2017/model3d" xmlns:o="urn:schemas-microsoft-com:office:office" xmlns:r="http://schemas.openxmlformats.org/officeDocument/2006/relationships" xmlns:m="http://schemas.openxmlformats.org/officeDocument/2006/math" xmlns:v="urn:schemas-microsoft-com:vml" xmlns:wp14="http://schemas.microsoft.com/office/word/2010/wordprocessingDrawing" xmlns:wp="http://schemas.openxmlformats.org/drawingml/2006/wordprocessingDrawing" xmlns:w10="urn:schemas-microsoft-com:office:word" xmlns:w="http://schemas.openxmlformats.org/wordprocessingml/2006/main" xmlns:w14="http://schemas.microsoft.com/office/word/2010/wordml" xmlns:w15="http://schemas.microsoft.com/office/word/2012/wordml" xmlns:w16cex="http://schemas.microsoft.com/office/word/2018/wordml/cex" xmlns:w16cid="http://schemas.microsoft.com/office/word/2016/wordml/cid" xmlns:w16="http://schemas.microsoft.com/office/word/2018/wordml" xmlns:w16se="http://schemas.microsoft.com/office/word/2015/wordml/symex" xmlns:wpg="http://schemas.microsoft.com/office/word/2010/wordprocessingGroup" xmlns:wpi="http://schemas.microsoft.com/office/word/2010/wordprocessingInk" xmlns:wne="http://schemas.microsoft.com/office/word/2006/wordml" xmlns:wps="http://schemas.microsoft.com/office/word/2010/wordprocessingShape" mc:Ignorable="w14 w15 w16se w16cid w16 w16cex wp14">
+<w:document xmlns:wpc="http://schemas.microsoft.com/office/word/2010/wordprocessingCanvas" xmlns:cx="http://schemas.microsoft.com/office/drawing/2014/chartex" xmlns:cx1="http://schemas.microsoft.com/office/drawing/2015/9/8/chartex" xmlns:cx2="http://schemas.microsoft.com/office/drawing/2015/10/21/chartex" xmlns:cx3="http://schemas.microsoft.com/office/drawing/2016/5/9/chartex" xmlns:cx4="http://schemas.microsoft.com/office/drawing/2016/5/10/chartex" xmlns:cx5="http://schemas.microsoft.com/office/drawing/2016/5/11/chartex" xmlns:cx6="http://schemas.microsoft.com/office/drawing/2016/5/12/chartex" xmlns:cx7="http://schemas.microsoft.com/office/drawing/2016/5/13/chartex" xmlns:cx8="http://schemas.microsoft.com/office/drawing/2016/5/14/chartex" xmlns:mc="http://schemas.openxmlformats.org/markup-compatibility/2006" xmlns:aink="http://schemas.microsoft.com/office/drawing/2016/ink" xmlns:am3d="http://schemas.microsoft.com/office/drawing/2017/model3d" xmlns:o="urn:schemas-microsoft-com:office:office" xmlns:r="http://schemas.openxmlformats.org/officeDocument/2006/relationships" xmlns:m="http://schemas.openxmlformats.org/officeDocument/2006/math" xmlns:v="urn:schemas-microsoft-com:vml" xmlns:wp14="http://schemas.microsoft.com/office/word/2010/wordprocessingDrawing" xmlns:wp="http://schemas.openxmlformats.org/drawingml/2006/wordprocessingDrawing" xmlns:w10="urn:schemas-microsoft-com:office:word" xmlns:w="http://schemas.openxmlformats.org/wordprocessingml/2006/main" xmlns:w14="http://schemas.microsoft.com/office/word/2010/wordml" xmlns:w15="http://schemas.microsoft.com/office/word/2012/wordml" xmlns:w16cex="http://schemas.microsoft.com/office/word/2018/wordml/cex" xmlns:w16cid="http://schemas.microsoft.com/office/word/2016/wordml/cid" xmlns:w16="http://schemas.microsoft.com/office/word/2018/wordml" xmlns:w16sdtdh="http://schemas.microsoft.com/office/word/2020/wordml/sdtdatahash" xmlns:w16se="http://schemas.microsoft.com/office/word/2015/wordml/symex" xmlns:wpg="http://schemas.microsoft.com/office/word/2010/wordprocessingGroup" xmlns:wpi="http://schemas.microsoft.com/office/word/2010/wordprocessingInk" xmlns:wne="http://schemas.microsoft.com/office/word/2006/wordml" xmlns:wps="http://schemas.microsoft.com/office/word/2010/wordprocessingShape" mc:Ignorable="w14 w15 w16se w16cid w16 w16cex w16sdtdh wp14">
   <w:body>
     <w:p>
       <w:pPr>
@@ -2128,8 +2128,6 @@
     </w:p>
     <w:p>
       <w:pPr>
-        <w:pStyle w:val="ListParagraph"/>
-        <w:ind w:left="1440"/>
         <w:jc w:val="both"/>
         <w:rPr>
           <w:lang w:val="en-US"/>
@@ -2159,7 +2157,7 @@
           <w:rFonts w:ascii="Courier New" w:hAnsi="Courier New" w:cs="Courier New"/>
           <w:lang w:val="en-US"/>
         </w:rPr>
-        <w:t>DELIMITER</w:t>
+        <w:t>META_FILE_DATE_FORMAT</w:t>
       </w:r>
       <w:r>
         <w:rPr>
@@ -2171,25 +2169,40 @@
         <w:rPr>
           <w:lang w:val="en-US"/>
         </w:rPr>
-        <w:t xml:space="preserve">character separating manual ids in the meta file (defaults to </w:t>
-      </w:r>
-      <w:r>
-        <w:rPr>
-          <w:rFonts w:ascii="Courier New" w:hAnsi="Courier New" w:cs="Courier New"/>
-          <w:lang w:val="en-US"/>
-        </w:rPr>
-        <w:t>_</w:t>
-      </w:r>
+        <w:t>format of dates in</w:t>
+      </w:r>
+      <w:r>
+        <w:rPr>
+          <w:lang w:val="en-US"/>
+        </w:rPr>
+        <w:t xml:space="preserve"> the meta file (defaults to </w:t>
+      </w:r>
+      <w:proofErr w:type="spellStart"/>
+      <w:r>
+        <w:rPr>
+          <w:rFonts w:ascii="Courier New" w:hAnsi="Courier New" w:cs="Courier New"/>
+          <w:lang w:val="en-US"/>
+        </w:rPr>
+        <w:t>dmy</w:t>
+      </w:r>
+      <w:proofErr w:type="spellEnd"/>
       <w:r>
         <w:rPr>
           <w:lang w:val="en-US"/>
         </w:rPr>
         <w:t>)</w:t>
       </w:r>
+      <w:r>
+        <w:rPr>
+          <w:lang w:val="en-US"/>
+        </w:rPr>
+        <w:t xml:space="preserve"> – please check this as results could be wrong otherwise</w:t>
+      </w:r>
     </w:p>
     <w:p>
       <w:pPr>
         <w:pStyle w:val="ListParagraph"/>
+        <w:ind w:left="1440"/>
         <w:jc w:val="both"/>
         <w:rPr>
           <w:lang w:val="en-US"/>
@@ -2219,7 +2232,7 @@
           <w:rFonts w:ascii="Courier New" w:hAnsi="Courier New" w:cs="Courier New"/>
           <w:lang w:val="en-US"/>
         </w:rPr>
-        <w:t>WAV_FOLDER</w:t>
+        <w:t>DELIMITER</w:t>
       </w:r>
       <w:r>
         <w:rPr>
@@ -2231,17 +2244,15 @@
         <w:rPr>
           <w:lang w:val="en-US"/>
         </w:rPr>
-        <w:t xml:space="preserve">name of folder containing .wav files (defaults to </w:t>
-      </w:r>
-      <w:proofErr w:type="spellStart"/>
-      <w:r>
-        <w:rPr>
-          <w:rFonts w:ascii="Courier New" w:hAnsi="Courier New" w:cs="Courier New"/>
-          <w:lang w:val="en-US"/>
-        </w:rPr>
-        <w:t>wav_files</w:t>
-      </w:r>
-      <w:proofErr w:type="spellEnd"/>
+        <w:t xml:space="preserve">character separating manual ids in the meta file (defaults to </w:t>
+      </w:r>
+      <w:r>
+        <w:rPr>
+          <w:rFonts w:ascii="Courier New" w:hAnsi="Courier New" w:cs="Courier New"/>
+          <w:lang w:val="en-US"/>
+        </w:rPr>
+        <w:t>_</w:t>
+      </w:r>
       <w:r>
         <w:rPr>
           <w:lang w:val="en-US"/>
@@ -2281,42 +2292,35 @@
           <w:rFonts w:ascii="Courier New" w:hAnsi="Courier New" w:cs="Courier New"/>
           <w:lang w:val="en-US"/>
         </w:rPr>
-        <w:t>OUTPUT_FOLDER</w:t>
-      </w:r>
-      <w:r>
-        <w:rPr>
-          <w:lang w:val="en-US"/>
-        </w:rPr>
-        <w:t xml:space="preserve">: name of folder </w:t>
-      </w:r>
-      <w:r>
-        <w:rPr>
-          <w:lang w:val="en-US"/>
-        </w:rPr>
-        <w:t>to store sorted wav folders. (defaults to</w:t>
-      </w:r>
-      <w:r>
-        <w:rPr>
-          <w:rFonts w:ascii="Courier New" w:hAnsi="Courier New" w:cs="Courier New"/>
-          <w:lang w:val="en-US"/>
-        </w:rPr>
-        <w:t xml:space="preserve"> </w:t>
-      </w:r>
-      <w:proofErr w:type="gramStart"/>
-      <w:r>
-        <w:rPr>
-          <w:rFonts w:ascii="Courier New" w:hAnsi="Courier New" w:cs="Courier New"/>
-          <w:lang w:val="en-US"/>
-        </w:rPr>
-        <w:t>out</w:t>
-      </w:r>
-      <w:r>
-        <w:rPr>
-          <w:lang w:val="en-US"/>
-        </w:rPr>
-        <w:t xml:space="preserve"> )</w:t>
-      </w:r>
-      <w:proofErr w:type="gramEnd"/>
+        <w:t>WAV_FOLDER</w:t>
+      </w:r>
+      <w:r>
+        <w:rPr>
+          <w:lang w:val="en-US"/>
+        </w:rPr>
+        <w:t xml:space="preserve">: </w:t>
+      </w:r>
+      <w:r>
+        <w:rPr>
+          <w:lang w:val="en-US"/>
+        </w:rPr>
+        <w:t xml:space="preserve">name of folder containing .wav files (defaults to </w:t>
+      </w:r>
+      <w:proofErr w:type="spellStart"/>
+      <w:r>
+        <w:rPr>
+          <w:rFonts w:ascii="Courier New" w:hAnsi="Courier New" w:cs="Courier New"/>
+          <w:lang w:val="en-US"/>
+        </w:rPr>
+        <w:t>wav_files</w:t>
+      </w:r>
+      <w:proofErr w:type="spellEnd"/>
+      <w:r>
+        <w:rPr>
+          <w:lang w:val="en-US"/>
+        </w:rPr>
+        <w:t>)</w:t>
+      </w:r>
     </w:p>
     <w:p>
       <w:pPr>
@@ -2350,46 +2354,46 @@
           <w:rFonts w:ascii="Courier New" w:hAnsi="Courier New" w:cs="Courier New"/>
           <w:lang w:val="en-US"/>
         </w:rPr>
-        <w:t>HANDHELD_GPS</w:t>
-      </w:r>
-      <w:r>
-        <w:rPr>
-          <w:rFonts w:ascii="Courier New" w:hAnsi="Courier New" w:cs="Courier New"/>
-          <w:lang w:val="en-US"/>
-        </w:rPr>
-        <w:t>_FILE</w:t>
-      </w:r>
-      <w:r>
-        <w:rPr>
-          <w:lang w:val="en-US"/>
-        </w:rPr>
-        <w:t xml:space="preserve">: name of the file containing GPS data from the handheld device (defaults to </w:t>
-      </w:r>
-      <w:r>
-        <w:rPr>
-          <w:rFonts w:ascii="Courier New" w:hAnsi="Courier New" w:cs="Courier New"/>
-          <w:lang w:val="en-US"/>
-        </w:rPr>
-        <w:t>handheld</w:t>
-      </w:r>
-      <w:r>
-        <w:rPr>
-          <w:rFonts w:ascii="Courier New" w:hAnsi="Courier New" w:cs="Courier New"/>
-          <w:lang w:val="en-US"/>
-        </w:rPr>
-        <w:t>.csv</w:t>
-      </w:r>
-      <w:r>
-        <w:rPr>
-          <w:lang w:val="en-US"/>
-        </w:rPr>
-        <w:t>)</w:t>
-      </w:r>
+        <w:t>OUTPUT_FOLDER</w:t>
+      </w:r>
+      <w:r>
+        <w:rPr>
+          <w:lang w:val="en-US"/>
+        </w:rPr>
+        <w:t xml:space="preserve">: name of folder </w:t>
+      </w:r>
+      <w:r>
+        <w:rPr>
+          <w:lang w:val="en-US"/>
+        </w:rPr>
+        <w:t>to store sorted wav folders. (defaults to</w:t>
+      </w:r>
+      <w:r>
+        <w:rPr>
+          <w:rFonts w:ascii="Courier New" w:hAnsi="Courier New" w:cs="Courier New"/>
+          <w:lang w:val="en-US"/>
+        </w:rPr>
+        <w:t xml:space="preserve"> </w:t>
+      </w:r>
+      <w:proofErr w:type="gramStart"/>
+      <w:r>
+        <w:rPr>
+          <w:rFonts w:ascii="Courier New" w:hAnsi="Courier New" w:cs="Courier New"/>
+          <w:lang w:val="en-US"/>
+        </w:rPr>
+        <w:t>out</w:t>
+      </w:r>
+      <w:r>
+        <w:rPr>
+          <w:lang w:val="en-US"/>
+        </w:rPr>
+        <w:t xml:space="preserve"> )</w:t>
+      </w:r>
+      <w:proofErr w:type="gramEnd"/>
     </w:p>
     <w:p>
       <w:pPr>
         <w:pStyle w:val="ListParagraph"/>
-        <w:jc w:val="both"/>
         <w:rPr>
           <w:lang w:val="en-US"/>
         </w:rPr>
@@ -2412,6 +2416,60 @@
           <w:lang w:val="en-US"/>
         </w:rPr>
         <w:lastRenderedPageBreak/>
+        <w:t xml:space="preserve">[optional] </w:t>
+      </w:r>
+      <w:r>
+        <w:rPr>
+          <w:rFonts w:ascii="Courier New" w:hAnsi="Courier New" w:cs="Courier New"/>
+          <w:lang w:val="en-US"/>
+        </w:rPr>
+        <w:t>HANDHELD_GPS_FILE</w:t>
+      </w:r>
+      <w:r>
+        <w:rPr>
+          <w:lang w:val="en-US"/>
+        </w:rPr>
+        <w:t xml:space="preserve">: name of the file containing GPS data from the handheld device (defaults to </w:t>
+      </w:r>
+      <w:r>
+        <w:rPr>
+          <w:rFonts w:ascii="Courier New" w:hAnsi="Courier New" w:cs="Courier New"/>
+          <w:lang w:val="en-US"/>
+        </w:rPr>
+        <w:t>handheld.csv</w:t>
+      </w:r>
+      <w:r>
+        <w:rPr>
+          <w:lang w:val="en-US"/>
+        </w:rPr>
+        <w:t>)</w:t>
+      </w:r>
+    </w:p>
+    <w:p>
+      <w:pPr>
+        <w:pStyle w:val="ListParagraph"/>
+        <w:jc w:val="both"/>
+        <w:rPr>
+          <w:lang w:val="en-US"/>
+        </w:rPr>
+      </w:pPr>
+    </w:p>
+    <w:p>
+      <w:pPr>
+        <w:pStyle w:val="ListParagraph"/>
+        <w:numPr>
+          <w:ilvl w:val="1"/>
+          <w:numId w:val="3"/>
+        </w:numPr>
+        <w:jc w:val="both"/>
+        <w:rPr>
+          <w:lang w:val="en-US"/>
+        </w:rPr>
+      </w:pPr>
+      <w:r>
+        <w:rPr>
+          <w:lang w:val="en-US"/>
+        </w:rPr>
         <w:t xml:space="preserve">[optional] </w:t>
       </w:r>
       <w:r>
@@ -4553,7 +4611,7 @@
 </file>
 
 <file path=word/numbering.xml><?xml version="1.0" encoding="utf-8"?>
-<w:numbering xmlns:wpc="http://schemas.microsoft.com/office/word/2010/wordprocessingCanvas" xmlns:cx="http://schemas.microsoft.com/office/drawing/2014/chartex" xmlns:cx1="http://schemas.microsoft.com/office/drawing/2015/9/8/chartex" xmlns:cx2="http://schemas.microsoft.com/office/drawing/2015/10/21/chartex" xmlns:cx3="http://schemas.microsoft.com/office/drawing/2016/5/9/chartex" xmlns:cx4="http://schemas.microsoft.com/office/drawing/2016/5/10/chartex" xmlns:cx5="http://schemas.microsoft.com/office/drawing/2016/5/11/chartex" xmlns:cx6="http://schemas.microsoft.com/office/drawing/2016/5/12/chartex" xmlns:cx7="http://schemas.microsoft.com/office/drawing/2016/5/13/chartex" xmlns:cx8="http://schemas.microsoft.com/office/drawing/2016/5/14/chartex" xmlns:mc="http://schemas.openxmlformats.org/markup-compatibility/2006" xmlns:aink="http://schemas.microsoft.com/office/drawing/2016/ink" xmlns:am3d="http://schemas.microsoft.com/office/drawing/2017/model3d" xmlns:o="urn:schemas-microsoft-com:office:office" xmlns:r="http://schemas.openxmlformats.org/officeDocument/2006/relationships" xmlns:m="http://schemas.openxmlformats.org/officeDocument/2006/math" xmlns:v="urn:schemas-microsoft-com:vml" xmlns:wp14="http://schemas.microsoft.com/office/word/2010/wordprocessingDrawing" xmlns:wp="http://schemas.openxmlformats.org/drawingml/2006/wordprocessingDrawing" xmlns:w10="urn:schemas-microsoft-com:office:word" xmlns:w="http://schemas.openxmlformats.org/wordprocessingml/2006/main" xmlns:w14="http://schemas.microsoft.com/office/word/2010/wordml" xmlns:w15="http://schemas.microsoft.com/office/word/2012/wordml" xmlns:w16cex="http://schemas.microsoft.com/office/word/2018/wordml/cex" xmlns:w16cid="http://schemas.microsoft.com/office/word/2016/wordml/cid" xmlns:w16="http://schemas.microsoft.com/office/word/2018/wordml" xmlns:w16se="http://schemas.microsoft.com/office/word/2015/wordml/symex" xmlns:wpg="http://schemas.microsoft.com/office/word/2010/wordprocessingGroup" xmlns:wpi="http://schemas.microsoft.com/office/word/2010/wordprocessingInk" xmlns:wne="http://schemas.microsoft.com/office/word/2006/wordml" xmlns:wps="http://schemas.microsoft.com/office/word/2010/wordprocessingShape" mc:Ignorable="w14 w15 w16se w16cid w16 w16cex wp14">
+<w:numbering xmlns:wpc="http://schemas.microsoft.com/office/word/2010/wordprocessingCanvas" xmlns:cx="http://schemas.microsoft.com/office/drawing/2014/chartex" xmlns:cx1="http://schemas.microsoft.com/office/drawing/2015/9/8/chartex" xmlns:cx2="http://schemas.microsoft.com/office/drawing/2015/10/21/chartex" xmlns:cx3="http://schemas.microsoft.com/office/drawing/2016/5/9/chartex" xmlns:cx4="http://schemas.microsoft.com/office/drawing/2016/5/10/chartex" xmlns:cx5="http://schemas.microsoft.com/office/drawing/2016/5/11/chartex" xmlns:cx6="http://schemas.microsoft.com/office/drawing/2016/5/12/chartex" xmlns:cx7="http://schemas.microsoft.com/office/drawing/2016/5/13/chartex" xmlns:cx8="http://schemas.microsoft.com/office/drawing/2016/5/14/chartex" xmlns:mc="http://schemas.openxmlformats.org/markup-compatibility/2006" xmlns:aink="http://schemas.microsoft.com/office/drawing/2016/ink" xmlns:am3d="http://schemas.microsoft.com/office/drawing/2017/model3d" xmlns:o="urn:schemas-microsoft-com:office:office" xmlns:r="http://schemas.openxmlformats.org/officeDocument/2006/relationships" xmlns:m="http://schemas.openxmlformats.org/officeDocument/2006/math" xmlns:v="urn:schemas-microsoft-com:vml" xmlns:wp14="http://schemas.microsoft.com/office/word/2010/wordprocessingDrawing" xmlns:wp="http://schemas.openxmlformats.org/drawingml/2006/wordprocessingDrawing" xmlns:w10="urn:schemas-microsoft-com:office:word" xmlns:w="http://schemas.openxmlformats.org/wordprocessingml/2006/main" xmlns:w14="http://schemas.microsoft.com/office/word/2010/wordml" xmlns:w15="http://schemas.microsoft.com/office/word/2012/wordml" xmlns:w16cex="http://schemas.microsoft.com/office/word/2018/wordml/cex" xmlns:w16cid="http://schemas.microsoft.com/office/word/2016/wordml/cid" xmlns:w16="http://schemas.microsoft.com/office/word/2018/wordml" xmlns:w16sdtdh="http://schemas.microsoft.com/office/word/2020/wordml/sdtdatahash" xmlns:w16se="http://schemas.microsoft.com/office/word/2015/wordml/symex" xmlns:wpg="http://schemas.microsoft.com/office/word/2010/wordprocessingGroup" xmlns:wpi="http://schemas.microsoft.com/office/word/2010/wordprocessingInk" xmlns:wne="http://schemas.microsoft.com/office/word/2006/wordml" xmlns:wps="http://schemas.microsoft.com/office/word/2010/wordprocessingShape" mc:Ignorable="w14 w15 w16se w16cid w16 w16cex w16sdtdh wp14">
   <w:abstractNum w:abstractNumId="0" w15:restartNumberingAfterBreak="0">
     <w:nsid w:val="0F8F2173"/>
     <w:multiLevelType w:val="hybridMultilevel"/>
@@ -5407,7 +5465,7 @@
 </file>
 
 <file path=word/styles.xml><?xml version="1.0" encoding="utf-8"?>
-<w:styles xmlns:mc="http://schemas.openxmlformats.org/markup-compatibility/2006" xmlns:r="http://schemas.openxmlformats.org/officeDocument/2006/relationships" xmlns:w="http://schemas.openxmlformats.org/wordprocessingml/2006/main" xmlns:w14="http://schemas.microsoft.com/office/word/2010/wordml" xmlns:w15="http://schemas.microsoft.com/office/word/2012/wordml" xmlns:w16cex="http://schemas.microsoft.com/office/word/2018/wordml/cex" xmlns:w16cid="http://schemas.microsoft.com/office/word/2016/wordml/cid" xmlns:w16="http://schemas.microsoft.com/office/word/2018/wordml" xmlns:w16se="http://schemas.microsoft.com/office/word/2015/wordml/symex" mc:Ignorable="w14 w15 w16se w16cid w16 w16cex">
+<w:styles xmlns:mc="http://schemas.openxmlformats.org/markup-compatibility/2006" xmlns:r="http://schemas.openxmlformats.org/officeDocument/2006/relationships" xmlns:w="http://schemas.openxmlformats.org/wordprocessingml/2006/main" xmlns:w14="http://schemas.microsoft.com/office/word/2010/wordml" xmlns:w15="http://schemas.microsoft.com/office/word/2012/wordml" xmlns:w16cex="http://schemas.microsoft.com/office/word/2018/wordml/cex" xmlns:w16cid="http://schemas.microsoft.com/office/word/2016/wordml/cid" xmlns:w16="http://schemas.microsoft.com/office/word/2018/wordml" xmlns:w16sdtdh="http://schemas.microsoft.com/office/word/2020/wordml/sdtdatahash" xmlns:w16se="http://schemas.microsoft.com/office/word/2015/wordml/symex" mc:Ignorable="w14 w15 w16se w16cid w16 w16cex w16sdtdh">
   <w:docDefaults>
     <w:rPrDefault>
       <w:rPr>

</xml_diff>